<commit_message>
manual update april 2020
</commit_message>
<xml_diff>
--- a/User_Manual.docx
+++ b/User_Manual.docx
@@ -22,7 +22,29 @@
           <w:u w:val="single"/>
           <w:lang w:val="en-US"/>
         </w:rPr>
-        <w:t>Last Update Much 2020</w:t>
+        <w:t xml:space="preserve">Last Update </w:t>
+      </w:r>
+      <w:r>
+        <w:rPr>
+          <w:rFonts w:ascii="Times New Roman" w:hAnsi="Times New Roman" w:cs="Times New Roman"/>
+          <w:sz w:val="24"/>
+          <w:szCs w:val="24"/>
+          <w:u w:val="single"/>
+          <w:lang w:val="en-US"/>
+        </w:rPr>
+        <w:t xml:space="preserve">April </w:t>
+      </w:r>
+      <w:bookmarkStart w:id="0" w:name="_GoBack"/>
+      <w:bookmarkEnd w:id="0"/>
+      <w:r>
+        <w:rPr>
+          <w:rFonts w:ascii="Times New Roman" w:hAnsi="Times New Roman" w:cs="Times New Roman"/>
+          <w:sz w:val="24"/>
+          <w:szCs w:val="24"/>
+          <w:u w:val="single"/>
+          <w:lang w:val="en-US"/>
+        </w:rPr>
+        <w:t>2020</w:t>
       </w:r>
     </w:p>
     <w:p>
@@ -286,20 +308,66 @@
           <w:lang w:val="en-US"/>
         </w:rPr>
       </w:pPr>
-    </w:p>
-    <w:p>
-      <w:pPr>
-        <w:rPr>
-          <w:lang w:val="en-US"/>
-        </w:rPr>
-      </w:pPr>
-    </w:p>
-    <w:p>
-      <w:pPr>
-        <w:rPr>
-          <w:lang w:val="en-US"/>
-        </w:rPr>
-      </w:pPr>
+      <w:r>
+        <w:rPr>
+          <w:lang w:val="en-US"/>
+        </w:rPr>
+        <w:drawing>
+          <wp:inline distT="0" distB="0" distL="0" distR="0" wp14:anchorId="190DDB85" wp14:editId="43AB313E">
+            <wp:extent cx="4927600" cy="4597400"/>
+            <wp:effectExtent l="0" t="0" r="0" b="0"/>
+            <wp:docPr id="5" name="Picture 5"/>
+            <wp:cNvGraphicFramePr>
+              <a:graphicFrameLocks xmlns:a="http://schemas.openxmlformats.org/drawingml/2006/main" noChangeAspect="1"/>
+            </wp:cNvGraphicFramePr>
+            <a:graphic xmlns:a="http://schemas.openxmlformats.org/drawingml/2006/main">
+              <a:graphicData uri="http://schemas.openxmlformats.org/drawingml/2006/picture">
+                <pic:pic xmlns:pic="http://schemas.openxmlformats.org/drawingml/2006/picture">
+                  <pic:nvPicPr>
+                    <pic:cNvPr id="1" name=""/>
+                    <pic:cNvPicPr/>
+                  </pic:nvPicPr>
+                  <pic:blipFill>
+                    <a:blip r:embed="rId7"/>
+                    <a:stretch>
+                      <a:fillRect/>
+                    </a:stretch>
+                  </pic:blipFill>
+                  <pic:spPr>
+                    <a:xfrm>
+                      <a:off x="0" y="0"/>
+                      <a:ext cx="4927600" cy="4597400"/>
+                    </a:xfrm>
+                    <a:prstGeom prst="rect">
+                      <a:avLst/>
+                    </a:prstGeom>
+                  </pic:spPr>
+                </pic:pic>
+              </a:graphicData>
+            </a:graphic>
+          </wp:inline>
+        </w:drawing>
+      </w:r>
+    </w:p>
+    <w:p>
+      <w:pPr>
+        <w:rPr>
+          <w:lang w:val="en-US"/>
+        </w:rPr>
+      </w:pPr>
+    </w:p>
+    <w:p>
+      <w:pPr>
+        <w:rPr>
+          <w:lang w:val="en-US"/>
+        </w:rPr>
+      </w:pPr>
+      <w:r>
+        <w:rPr>
+          <w:lang w:val="en-US"/>
+        </w:rPr>
+        <w:br w:type="page"/>
+      </w:r>
     </w:p>
     <w:sdt>
       <w:sdtPr>
@@ -1339,13 +1407,12 @@
           <w:lang w:val="en-US"/>
         </w:rPr>
       </w:pPr>
-    </w:p>
-    <w:p>
-      <w:pPr>
-        <w:rPr>
-          <w:lang w:val="en-US"/>
-        </w:rPr>
-      </w:pPr>
+      <w:r>
+        <w:rPr>
+          <w:lang w:val="en-US"/>
+        </w:rPr>
+        <w:br w:type="page"/>
+      </w:r>
     </w:p>
     <w:p>
       <w:pPr>
@@ -1372,8 +1439,6 @@
           <w:lang w:val="en-US"/>
         </w:rPr>
       </w:pPr>
-      <w:bookmarkStart w:id="0" w:name="_GoBack"/>
-      <w:bookmarkEnd w:id="0"/>
     </w:p>
     <w:p>
       <w:pPr>
@@ -2390,7 +2455,7 @@
                     <pic:cNvPicPr/>
                   </pic:nvPicPr>
                   <pic:blipFill>
-                    <a:blip r:embed="rId7">
+                    <a:blip r:embed="rId8">
                       <a:extLst>
                         <a:ext uri="{28A0092B-C50C-407E-A947-70E740481C1C}">
                           <a14:useLocalDpi xmlns:a14="http://schemas.microsoft.com/office/drawing/2010/main" val="0"/>
@@ -4841,7 +4906,7 @@
                     <pic:cNvPicPr/>
                   </pic:nvPicPr>
                   <pic:blipFill>
-                    <a:blip r:embed="rId8">
+                    <a:blip r:embed="rId9">
                       <a:extLst>
                         <a:ext uri="{28A0092B-C50C-407E-A947-70E740481C1C}">
                           <a14:useLocalDpi xmlns:a14="http://schemas.microsoft.com/office/drawing/2010/main" val="0"/>
@@ -10378,9 +10443,9 @@
       </w:pPr>
     </w:p>
     <w:sectPr>
-      <w:headerReference w:type="default" r:id="rId9"/>
-      <w:footerReference w:type="even" r:id="rId10"/>
-      <w:footerReference w:type="default" r:id="rId11"/>
+      <w:headerReference w:type="default" r:id="rId10"/>
+      <w:footerReference w:type="even" r:id="rId11"/>
+      <w:footerReference w:type="default" r:id="rId12"/>
       <w:pgSz w:w="11900" w:h="16840"/>
       <w:pgMar w:top="1440" w:right="1440" w:bottom="1440" w:left="1440" w:header="708" w:footer="708" w:gutter="0"/>
       <w:pgNumType w:start="0"/>
@@ -11672,7 +11737,7 @@
 </file>
 
 <file path=customXml/itemProps1.xml><?xml version="1.0" encoding="utf-8"?>
-<ds:datastoreItem xmlns:ds="http://schemas.openxmlformats.org/officeDocument/2006/customXml" ds:itemID="{C13CBFCD-23E8-7149-BFAC-2091989CCCBD}">
+<ds:datastoreItem xmlns:ds="http://schemas.openxmlformats.org/officeDocument/2006/customXml" ds:itemID="{764C3B32-F09F-5E43-8BF9-C39D2B18F2AD}">
   <ds:schemaRefs>
     <ds:schemaRef ds:uri="http://schemas.openxmlformats.org/officeDocument/2006/bibliography"/>
   </ds:schemaRefs>

</xml_diff>

<commit_message>
new feature for protein directions option3
</commit_message>
<xml_diff>
--- a/User_Manual.docx
+++ b/User_Manual.docx
@@ -32,7 +32,19 @@
           <w:u w:val="single"/>
           <w:lang w:val="en-US"/>
         </w:rPr>
-        <w:t xml:space="preserve">April </w:t>
+        <w:t>May</w:t>
+      </w:r>
+      <w:bookmarkStart w:id="0" w:name="_GoBack"/>
+      <w:bookmarkEnd w:id="0"/>
+      <w:r>
+        <w:rPr>
+          <w:rFonts w:ascii="Times New Roman" w:hAnsi="Times New Roman" w:cs="Times New Roman"/>
+          <w:sz w:val="24"/>
+          <w:szCs w:val="24"/>
+          <w:u w:val="single"/>
+          <w:lang w:val="en-US"/>
+        </w:rPr>
+        <w:t xml:space="preserve"> </w:t>
       </w:r>
       <w:r>
         <w:rPr>
@@ -473,20 +485,17 @@
                 <w:noProof/>
                 <w:webHidden/>
               </w:rPr>
-            </w:r>
-            <w:r>
-              <w:rPr>
+              <w:fldChar w:fldCharType="separate"/>
+            </w:r>
+            <w:r>
+              <w:rPr>
+                <w:b w:val="0"/>
+                <w:bCs w:val="0"/>
                 <w:noProof/>
                 <w:webHidden/>
-              </w:rPr>
-              <w:fldChar w:fldCharType="separate"/>
-            </w:r>
-            <w:r>
-              <w:rPr>
-                <w:noProof/>
-                <w:webHidden/>
-              </w:rPr>
-              <w:t>1</w:t>
+                <w:lang w:val="en-US"/>
+              </w:rPr>
+              <w:t>Error! Bookmark not defined.</w:t>
             </w:r>
             <w:r>
               <w:rPr>
@@ -562,7 +571,7 @@
                 <w:noProof/>
                 <w:webHidden/>
               </w:rPr>
-              <w:t>1</w:t>
+              <w:t>2</w:t>
             </w:r>
             <w:r>
               <w:rPr>
@@ -638,7 +647,7 @@
                 <w:noProof/>
                 <w:webHidden/>
               </w:rPr>
-              <w:t>1</w:t>
+              <w:t>2</w:t>
             </w:r>
             <w:r>
               <w:rPr>
@@ -712,7 +721,7 @@
                 <w:noProof/>
                 <w:webHidden/>
               </w:rPr>
-              <w:t>1</w:t>
+              <w:t>2</w:t>
             </w:r>
             <w:r>
               <w:rPr>
@@ -786,7 +795,7 @@
                 <w:noProof/>
                 <w:webHidden/>
               </w:rPr>
-              <w:t>3</w:t>
+              <w:t>4</w:t>
             </w:r>
             <w:r>
               <w:rPr>
@@ -862,7 +871,7 @@
                 <w:noProof/>
                 <w:webHidden/>
               </w:rPr>
-              <w:t>4</w:t>
+              <w:t>5</w:t>
             </w:r>
             <w:r>
               <w:rPr>
@@ -936,7 +945,7 @@
                 <w:noProof/>
                 <w:webHidden/>
               </w:rPr>
-              <w:t>4</w:t>
+              <w:t>5</w:t>
             </w:r>
             <w:r>
               <w:rPr>
@@ -1010,7 +1019,7 @@
                 <w:noProof/>
                 <w:webHidden/>
               </w:rPr>
-              <w:t>4</w:t>
+              <w:t>5</w:t>
             </w:r>
             <w:r>
               <w:rPr>
@@ -1084,7 +1093,7 @@
                 <w:noProof/>
                 <w:webHidden/>
               </w:rPr>
-              <w:t>5</w:t>
+              <w:t>6</w:t>
             </w:r>
             <w:r>
               <w:rPr>
@@ -1160,7 +1169,7 @@
                 <w:noProof/>
                 <w:webHidden/>
               </w:rPr>
-              <w:t>5</w:t>
+              <w:t>6</w:t>
             </w:r>
             <w:r>
               <w:rPr>
@@ -1236,7 +1245,7 @@
                 <w:noProof/>
                 <w:webHidden/>
               </w:rPr>
-              <w:t>6</w:t>
+              <w:t>7</w:t>
             </w:r>
             <w:r>
               <w:rPr>
@@ -1312,7 +1321,7 @@
                 <w:noProof/>
                 <w:webHidden/>
               </w:rPr>
-              <w:t>7</w:t>
+              <w:t>8</w:t>
             </w:r>
             <w:r>
               <w:rPr>
@@ -1648,7 +1657,7 @@
           <w:lang w:val="en-US"/>
         </w:rPr>
       </w:pPr>
-      <w:bookmarkStart w:id="0" w:name="_Toc35369237"/>
+      <w:bookmarkStart w:id="1" w:name="_Toc35369237"/>
       <w:r>
         <w:rPr>
           <w:rFonts w:ascii="Arial" w:hAnsi="Arial" w:cs="Arial"/>
@@ -1657,7 +1666,7 @@
         </w:rPr>
         <w:t>Compiling</w:t>
       </w:r>
-      <w:bookmarkEnd w:id="0"/>
+      <w:bookmarkEnd w:id="1"/>
       <w:r>
         <w:rPr>
           <w:rFonts w:ascii="Arial" w:hAnsi="Arial" w:cs="Arial"/>
@@ -1927,8 +1936,6 @@
         </w:rPr>
         <w:t>4</w:t>
       </w:r>
-      <w:bookmarkStart w:id="1" w:name="_GoBack"/>
-      <w:bookmarkEnd w:id="1"/>
       <w:r>
         <w:rPr>
           <w:rFonts w:ascii="Arial" w:hAnsi="Arial" w:cs="Arial"/>
@@ -8601,6 +8608,65 @@
           <w:lang w:val="en-US"/>
         </w:rPr>
         <w:t xml:space="preserve"> </w:t>
+      </w:r>
+    </w:p>
+    <w:p>
+      <w:pPr>
+        <w:jc w:val="both"/>
+        <w:rPr>
+          <w:rFonts w:ascii="Arial" w:hAnsi="Arial" w:cs="Arial"/>
+          <w:lang w:val="en-US"/>
+        </w:rPr>
+      </w:pPr>
+    </w:p>
+    <w:p>
+      <w:pPr>
+        <w:jc w:val="both"/>
+        <w:rPr>
+          <w:rFonts w:ascii="Arial" w:hAnsi="Arial" w:cs="Arial"/>
+          <w:b/>
+          <w:lang w:val="en-US"/>
+        </w:rPr>
+      </w:pPr>
+      <w:r>
+        <w:rPr>
+          <w:rFonts w:ascii="Arial" w:hAnsi="Arial" w:cs="Arial"/>
+          <w:b/>
+          <w:lang w:val="en-US"/>
+        </w:rPr>
+        <w:t xml:space="preserve">Important note: </w:t>
+      </w:r>
+    </w:p>
+    <w:p>
+      <w:pPr>
+        <w:jc w:val="both"/>
+        <w:rPr>
+          <w:rFonts w:ascii="Arial" w:hAnsi="Arial" w:cs="Arial"/>
+          <w:lang w:val="en-US"/>
+        </w:rPr>
+      </w:pPr>
+      <w:r>
+        <w:rPr>
+          <w:rFonts w:ascii="Arial" w:hAnsi="Arial" w:cs="Arial"/>
+          <w:lang w:val="en-US"/>
+        </w:rPr>
+        <w:t xml:space="preserve">For this specific case, in the PCG command you need to use </w:t>
+      </w:r>
+      <w:r>
+        <w:rPr>
+          <w:rFonts w:ascii="Arial" w:hAnsi="Arial" w:cs="Arial"/>
+          <w:i/>
+          <w:bdr w:val="single" w:sz="4" w:space="0" w:color="auto"/>
+          <w:lang w:val="en-US"/>
+        </w:rPr>
+        <w:t>-incdirtype Local</w:t>
+      </w:r>
+      <w:r>
+        <w:rPr>
+          <w:rFonts w:ascii="Arial" w:hAnsi="Arial" w:cs="Arial"/>
+          <w:lang w:val="en-US"/>
+        </w:rPr>
+        <w:t xml:space="preserve"> option</w:t>
       </w:r>
     </w:p>
     <w:p>
@@ -9934,7 +10000,7 @@
 </file>
 
 <file path=customXml/itemProps1.xml><?xml version="1.0" encoding="utf-8"?>
-<ds:datastoreItem xmlns:ds="http://schemas.openxmlformats.org/officeDocument/2006/customXml" ds:itemID="{A300B2AC-9E69-6641-815B-F3975628D225}">
+<ds:datastoreItem xmlns:ds="http://schemas.openxmlformats.org/officeDocument/2006/customXml" ds:itemID="{EF8CDD08-AF1E-564E-92CB-98E9E5A83DAC}">
   <ds:schemaRefs>
     <ds:schemaRef ds:uri="http://schemas.openxmlformats.org/officeDocument/2006/bibliography"/>
   </ds:schemaRefs>

</xml_diff>